<commit_message>
chore(readme): Add Program Description to Readme
</commit_message>
<xml_diff>
--- a/게임서버프로그래밍 텀프로젝트 게임 설명서.docx
+++ b/게임서버프로그래밍 텀프로젝트 게임 설명서.docx
@@ -3726,32 +3726,37 @@
           <w:szCs w:val="22"/>
           <w:rtl w:val="off"/>
         </w:rPr>
-        <w:t xml:space="preserve">    - 읽기 연산이 대부분이기 때문에 shared_lock, unique_lock으로 최대한 성능 개선</w:t>
-      </w:r>
-      <w:r>
-        <w:rPr>
-          <w:lang w:eastAsia="ko-KR"/>
-          <w:rFonts w:hint="eastAsia"/>
-          <w:b w:val="0"/>
-          <w:bCs w:val="0"/>
-          <w:sz w:val="22"/>
-          <w:szCs w:val="22"/>
-          <w:rtl w:val="off"/>
-        </w:rPr>
-        <w:br/>
-      </w:r>
-      <w:r>
-        <w:rPr>
-          <w:lang w:eastAsia="ko-KR"/>
-          <w:rFonts w:hint="eastAsia"/>
-          <w:b w:val="0"/>
-          <w:bCs w:val="0"/>
-          <w:sz w:val="22"/>
-          <w:szCs w:val="22"/>
-          <w:rtl w:val="off"/>
-        </w:rPr>
-        <w:br/>
-      </w:r>
+        <w:t xml:space="preserve">    - 읽기 연산이 대부분이기 때문에 shared_lock, unique_lock으로 성능 개선 시도</w:t>
+      </w:r>
+      <w:r>
+        <w:rPr>
+          <w:lang w:eastAsia="ko-KR"/>
+          <w:rFonts w:hint="eastAsia"/>
+          <w:b w:val="0"/>
+          <w:bCs w:val="0"/>
+          <w:sz w:val="22"/>
+          <w:szCs w:val="22"/>
+          <w:rtl w:val="off"/>
+        </w:rPr>
+        <w:br/>
+      </w:r>
+    </w:p>
+    <w:p>
+      <w:pPr>
+        <w:jc w:val="both"/>
+        <w:tabs>
+          <w:tab w:val="left" w:pos="419"/>
+        </w:tabs>
+        <w:rPr>
+          <w:lang w:eastAsia="ko-KR"/>
+          <w:rFonts w:hint="eastAsia"/>
+          <w:b w:val="0"/>
+          <w:bCs w:val="0"/>
+          <w:sz w:val="22"/>
+          <w:szCs w:val="22"/>
+          <w:rtl w:val="off"/>
+        </w:rPr>
+      </w:pPr>
       <w:r>
         <w:rPr>
           <w:lang w:eastAsia="ko-KR"/>
@@ -5086,22 +5091,22 @@
     <w:lsdException w:name="index 7" w:semiHidden="1" w:unhideWhenUsed="1"/>
     <w:lsdException w:name="index 8" w:semiHidden="1" w:unhideWhenUsed="1"/>
     <w:lsdException w:name="index 9" w:semiHidden="1" w:unhideWhenUsed="1"/>
-    <w:lsdException w:name="toc 1" w:semiHidden="1" w:uiPriority="87" w:unhideWhenUsed="1"/>
-    <w:lsdException w:name="toc 2" w:semiHidden="1" w:uiPriority="87" w:unhideWhenUsed="1"/>
-    <w:lsdException w:name="toc 3" w:semiHidden="1" w:uiPriority="87" w:unhideWhenUsed="1"/>
-    <w:lsdException w:name="toc 4" w:semiHidden="1" w:uiPriority="87" w:unhideWhenUsed="1"/>
-    <w:lsdException w:name="toc 5" w:semiHidden="1" w:uiPriority="87" w:unhideWhenUsed="1"/>
-    <w:lsdException w:name="toc 6" w:semiHidden="1" w:uiPriority="87" w:unhideWhenUsed="1"/>
-    <w:lsdException w:name="toc 7" w:semiHidden="1" w:uiPriority="87" w:unhideWhenUsed="1"/>
-    <w:lsdException w:name="toc 8" w:semiHidden="1" w:uiPriority="87" w:unhideWhenUsed="1"/>
-    <w:lsdException w:name="toc 9" w:semiHidden="1" w:uiPriority="87" w:unhideWhenUsed="1"/>
+    <w:lsdException w:name="toc 1" w:semiHidden="1" w:uiPriority="135" w:unhideWhenUsed="1"/>
+    <w:lsdException w:name="toc 2" w:semiHidden="1" w:uiPriority="135" w:unhideWhenUsed="1"/>
+    <w:lsdException w:name="toc 3" w:semiHidden="1" w:uiPriority="135" w:unhideWhenUsed="1"/>
+    <w:lsdException w:name="toc 4" w:semiHidden="1" w:uiPriority="135" w:unhideWhenUsed="1"/>
+    <w:lsdException w:name="toc 5" w:semiHidden="1" w:uiPriority="135" w:unhideWhenUsed="1"/>
+    <w:lsdException w:name="toc 6" w:semiHidden="1" w:uiPriority="135" w:unhideWhenUsed="1"/>
+    <w:lsdException w:name="toc 7" w:semiHidden="1" w:uiPriority="135" w:unhideWhenUsed="1"/>
+    <w:lsdException w:name="toc 8" w:semiHidden="1" w:uiPriority="135" w:unhideWhenUsed="1"/>
+    <w:lsdException w:name="toc 9" w:semiHidden="1" w:uiPriority="135" w:unhideWhenUsed="1"/>
     <w:lsdException w:name="Normal Indent" w:semiHidden="1" w:unhideWhenUsed="1"/>
     <w:lsdException w:name="footnote text" w:semiHidden="1" w:unhideWhenUsed="1"/>
     <w:lsdException w:name="annotation text" w:semiHidden="1" w:unhideWhenUsed="1"/>
     <w:lsdException w:name="header" w:semiHidden="1" w:unhideWhenUsed="1"/>
     <w:lsdException w:name="footer" w:semiHidden="1" w:unhideWhenUsed="1"/>
     <w:lsdException w:name="index heading" w:semiHidden="1" w:unhideWhenUsed="1"/>
-    <w:lsdException w:name="caption" w:semiHidden="1" w:uiPriority="83" w:unhideWhenUsed="1" w:qFormat="1"/>
+    <w:lsdException w:name="caption" w:semiHidden="1" w:uiPriority="131" w:unhideWhenUsed="1" w:qFormat="1"/>
     <w:lsdException w:name="table of figures" w:semiHidden="1" w:unhideWhenUsed="1"/>
     <w:lsdException w:name="envelope address" w:semiHidden="1" w:unhideWhenUsed="1"/>
     <w:lsdException w:name="envelope return" w:semiHidden="1" w:unhideWhenUsed="1"/>
@@ -5129,7 +5134,7 @@
     <w:lsdException w:name="List Number 3" w:semiHidden="1" w:unhideWhenUsed="1"/>
     <w:lsdException w:name="List Number 4" w:semiHidden="1" w:unhideWhenUsed="1"/>
     <w:lsdException w:name="List Number 5" w:semiHidden="1" w:unhideWhenUsed="1"/>
-    <w:lsdException w:name="Title" w:uiPriority="22" w:qFormat="1"/>
+    <w:lsdException w:name="Title" w:uiPriority="34" w:qFormat="1"/>
     <w:lsdException w:name="Closing" w:semiHidden="1" w:unhideWhenUsed="1"/>
     <w:lsdException w:name="Signature" w:semiHidden="1" w:unhideWhenUsed="1"/>
     <w:lsdException w:name="Default Paragraph Font" w:semiHidden="1" w:uiPriority="1" w:unhideWhenUsed="1"/>
@@ -5141,7 +5146,7 @@
     <w:lsdException w:name="List Continue 4" w:semiHidden="1" w:unhideWhenUsed="1"/>
     <w:lsdException w:name="List Continue 5" w:semiHidden="1" w:unhideWhenUsed="1"/>
     <w:lsdException w:name="Message Header" w:semiHidden="1" w:unhideWhenUsed="1"/>
-    <w:lsdException w:name="Subtitle" w:uiPriority="23" w:qFormat="1"/>
+    <w:lsdException w:name="Subtitle" w:uiPriority="35" w:qFormat="1"/>
     <w:lsdException w:name="Salutation" w:semiHidden="1" w:unhideWhenUsed="1"/>
     <w:lsdException w:name="Date" w:semiHidden="1" w:unhideWhenUsed="1"/>
     <w:lsdException w:name="Body Text First Indent" w:semiHidden="1" w:unhideWhenUsed="1"/>
@@ -5154,8 +5159,8 @@
     <w:lsdException w:name="Block Text" w:semiHidden="1" w:unhideWhenUsed="1"/>
     <w:lsdException w:name="Hyperlink" w:semiHidden="1" w:unhideWhenUsed="1"/>
     <w:lsdException w:name="FollowedHyperlink" w:semiHidden="1" w:unhideWhenUsed="1"/>
-    <w:lsdException w:name="Strong" w:uiPriority="52" w:qFormat="1"/>
-    <w:lsdException w:name="Emphasis" w:uiPriority="50" w:qFormat="1"/>
+    <w:lsdException w:name="Strong" w:uiPriority="82" w:qFormat="1"/>
+    <w:lsdException w:name="Emphasis" w:uiPriority="80" w:qFormat="1"/>
     <w:lsdException w:name="Document Map" w:semiHidden="1" w:unhideWhenUsed="1"/>
     <w:lsdException w:name="Plain Text" w:semiHidden="1" w:unhideWhenUsed="1"/>
     <w:lsdException w:name="E-mail Signature" w:semiHidden="1" w:unhideWhenUsed="1"/>
@@ -5221,223 +5226,223 @@
     <w:lsdException w:name="Table Web 2" w:semiHidden="1" w:unhideWhenUsed="1"/>
     <w:lsdException w:name="Table Web 3" w:semiHidden="1" w:unhideWhenUsed="1"/>
     <w:lsdException w:name="Balloon Text" w:semiHidden="1" w:unhideWhenUsed="1"/>
-    <w:lsdException w:name="Table Grid" w:uiPriority="87"/>
+    <w:lsdException w:name="Table Grid" w:uiPriority="135"/>
     <w:lsdException w:name="Table Theme" w:semiHidden="1" w:unhideWhenUsed="1"/>
     <w:lsdException w:name="Placeholder Text" w:semiHidden="1"/>
     <w:lsdException w:name="No Spacing" w:uiPriority="1" w:qFormat="1"/>
-    <w:lsdException w:name="Light Shading" w:uiPriority="150"/>
-    <w:lsdException w:name="Light List" w:uiPriority="151"/>
-    <w:lsdException w:name="Light Grid" w:uiPriority="152"/>
-    <w:lsdException w:name="Medium Shading 1" w:uiPriority="153"/>
-    <w:lsdException w:name="Medium Shading 2" w:uiPriority="256"/>
-    <w:lsdException w:name="Medium List 1" w:uiPriority="257"/>
-    <w:lsdException w:name="Medium List 2" w:uiPriority="258"/>
-    <w:lsdException w:name="Medium Grid 1" w:uiPriority="259"/>
-    <w:lsdException w:name="Medium Grid 2" w:uiPriority="260"/>
-    <w:lsdException w:name="Medium Grid 3" w:uiPriority="261"/>
-    <w:lsdException w:name="Dark List" w:uiPriority="274"/>
-    <w:lsdException w:name="Colorful Shading" w:uiPriority="275"/>
-    <w:lsdException w:name="Colorful List" w:uiPriority="276"/>
-    <w:lsdException w:name="Colorful Grid" w:uiPriority="277"/>
-    <w:lsdException w:name="Light Shading Accent 1" w:uiPriority="150"/>
-    <w:lsdException w:name="Light List Accent 1" w:uiPriority="151"/>
-    <w:lsdException w:name="Light Grid Accent 1" w:uiPriority="152"/>
-    <w:lsdException w:name="Medium Shading 1 Accent 1" w:uiPriority="153"/>
-    <w:lsdException w:name="Medium Shading 2 Accent 1" w:uiPriority="256"/>
-    <w:lsdException w:name="Medium List 1 Accent 1" w:uiPriority="257"/>
+    <w:lsdException w:name="Light Shading" w:uiPriority="336"/>
+    <w:lsdException w:name="Light List" w:uiPriority="337"/>
+    <w:lsdException w:name="Light Grid" w:uiPriority="338"/>
+    <w:lsdException w:name="Medium Shading 1" w:uiPriority="339"/>
+    <w:lsdException w:name="Medium Shading 2" w:uiPriority="598"/>
+    <w:lsdException w:name="Medium List 1" w:uiPriority="599"/>
+    <w:lsdException w:name="Medium List 2" w:uiPriority="600"/>
+    <w:lsdException w:name="Medium Grid 1" w:uiPriority="601"/>
+    <w:lsdException w:name="Medium Grid 2" w:uiPriority="608"/>
+    <w:lsdException w:name="Medium Grid 3" w:uiPriority="609"/>
+    <w:lsdException w:name="Dark List" w:uiPriority="628"/>
+    <w:lsdException w:name="Colorful Shading" w:uiPriority="629"/>
+    <w:lsdException w:name="Colorful List" w:uiPriority="630"/>
+    <w:lsdException w:name="Colorful Grid" w:uiPriority="631"/>
+    <w:lsdException w:name="Light Shading Accent 1" w:uiPriority="336"/>
+    <w:lsdException w:name="Light List Accent 1" w:uiPriority="337"/>
+    <w:lsdException w:name="Light Grid Accent 1" w:uiPriority="338"/>
+    <w:lsdException w:name="Medium Shading 1 Accent 1" w:uiPriority="339"/>
+    <w:lsdException w:name="Medium Shading 2 Accent 1" w:uiPriority="598"/>
+    <w:lsdException w:name="Medium List 1 Accent 1" w:uiPriority="599"/>
     <w:lsdException w:name="Revision" w:semiHidden="1"/>
-    <w:lsdException w:name="List Paragraph" w:uiPriority="82" w:qFormat="1"/>
-    <w:lsdException w:name="Quote" w:uiPriority="65" w:qFormat="1"/>
-    <w:lsdException w:name="Intense Quote" w:uiPriority="72" w:qFormat="1"/>
-    <w:lsdException w:name="Medium List 2 Accent 1" w:uiPriority="258"/>
-    <w:lsdException w:name="Medium Grid 1 Accent 1" w:uiPriority="259"/>
-    <w:lsdException w:name="Medium Grid 2 Accent 1" w:uiPriority="260"/>
-    <w:lsdException w:name="Medium Grid 3 Accent 1" w:uiPriority="261"/>
-    <w:lsdException w:name="Dark List Accent 1" w:uiPriority="274"/>
-    <w:lsdException w:name="Colorful Shading Accent 1" w:uiPriority="275"/>
-    <w:lsdException w:name="Colorful List Accent 1" w:uiPriority="276"/>
-    <w:lsdException w:name="Colorful Grid Accent 1" w:uiPriority="277"/>
-    <w:lsdException w:name="Light Shading Accent 2" w:uiPriority="150"/>
-    <w:lsdException w:name="Light List Accent 2" w:uiPriority="151"/>
-    <w:lsdException w:name="Light Grid Accent 2" w:uiPriority="152"/>
-    <w:lsdException w:name="Medium Shading 1 Accent 2" w:uiPriority="153"/>
-    <w:lsdException w:name="Medium Shading 2 Accent 2" w:uiPriority="256"/>
-    <w:lsdException w:name="Medium List 1 Accent 2" w:uiPriority="257"/>
-    <w:lsdException w:name="Medium List 2 Accent 2" w:uiPriority="258"/>
-    <w:lsdException w:name="Medium Grid 1 Accent 2" w:uiPriority="259"/>
-    <w:lsdException w:name="Medium Grid 2 Accent 2" w:uiPriority="260"/>
-    <w:lsdException w:name="Medium Grid 3 Accent 2" w:uiPriority="261"/>
-    <w:lsdException w:name="Dark List Accent 2" w:uiPriority="274"/>
-    <w:lsdException w:name="Colorful Shading Accent 2" w:uiPriority="275"/>
-    <w:lsdException w:name="Colorful List Accent 2" w:uiPriority="276"/>
-    <w:lsdException w:name="Colorful Grid Accent 2" w:uiPriority="277"/>
-    <w:lsdException w:name="Light Shading Accent 3" w:uiPriority="150"/>
-    <w:lsdException w:name="Light List Accent 3" w:uiPriority="151"/>
-    <w:lsdException w:name="Light Grid Accent 3" w:uiPriority="152"/>
-    <w:lsdException w:name="Medium Shading 1 Accent 3" w:uiPriority="153"/>
-    <w:lsdException w:name="Medium Shading 2 Accent 3" w:uiPriority="256"/>
-    <w:lsdException w:name="Medium List 1 Accent 3" w:uiPriority="257"/>
-    <w:lsdException w:name="Medium List 2 Accent 3" w:uiPriority="258"/>
-    <w:lsdException w:name="Medium Grid 1 Accent 3" w:uiPriority="259"/>
-    <w:lsdException w:name="Medium Grid 2 Accent 3" w:uiPriority="260"/>
-    <w:lsdException w:name="Medium Grid 3 Accent 3" w:uiPriority="261"/>
-    <w:lsdException w:name="Dark List Accent 3" w:uiPriority="274"/>
-    <w:lsdException w:name="Colorful Shading Accent 3" w:uiPriority="275"/>
-    <w:lsdException w:name="Colorful List Accent 3" w:uiPriority="276"/>
-    <w:lsdException w:name="Colorful Grid Accent 3" w:uiPriority="277"/>
-    <w:lsdException w:name="Light Shading Accent 4" w:uiPriority="150"/>
-    <w:lsdException w:name="Light List Accent 4" w:uiPriority="151"/>
-    <w:lsdException w:name="Light Grid Accent 4" w:uiPriority="152"/>
-    <w:lsdException w:name="Medium Shading 1 Accent 4" w:uiPriority="153"/>
-    <w:lsdException w:name="Medium Shading 2 Accent 4" w:uiPriority="256"/>
-    <w:lsdException w:name="Medium List 1 Accent 4" w:uiPriority="257"/>
-    <w:lsdException w:name="Medium List 2 Accent 4" w:uiPriority="258"/>
-    <w:lsdException w:name="Medium Grid 1 Accent 4" w:uiPriority="259"/>
-    <w:lsdException w:name="Medium Grid 2 Accent 4" w:uiPriority="260"/>
-    <w:lsdException w:name="Medium Grid 3 Accent 4" w:uiPriority="261"/>
-    <w:lsdException w:name="Dark List Accent 4" w:uiPriority="274"/>
-    <w:lsdException w:name="Colorful Shading Accent 4" w:uiPriority="275"/>
-    <w:lsdException w:name="Colorful List Accent 4" w:uiPriority="276"/>
-    <w:lsdException w:name="Colorful Grid Accent 4" w:uiPriority="277"/>
-    <w:lsdException w:name="Light Shading Accent 5" w:uiPriority="150"/>
-    <w:lsdException w:name="Light List Accent 5" w:uiPriority="151"/>
-    <w:lsdException w:name="Light Grid Accent 5" w:uiPriority="152"/>
-    <w:lsdException w:name="Medium Shading 1 Accent 5" w:uiPriority="153"/>
-    <w:lsdException w:name="Medium Shading 2 Accent 5" w:uiPriority="256"/>
-    <w:lsdException w:name="Medium List 1 Accent 5" w:uiPriority="257"/>
-    <w:lsdException w:name="Medium List 2 Accent 5" w:uiPriority="258"/>
-    <w:lsdException w:name="Medium Grid 1 Accent 5" w:uiPriority="259"/>
-    <w:lsdException w:name="Medium Grid 2 Accent 5" w:uiPriority="260"/>
-    <w:lsdException w:name="Medium Grid 3 Accent 5" w:uiPriority="261"/>
-    <w:lsdException w:name="Dark List Accent 5" w:uiPriority="274"/>
-    <w:lsdException w:name="Colorful Shading Accent 5" w:uiPriority="275"/>
-    <w:lsdException w:name="Colorful List Accent 5" w:uiPriority="276"/>
-    <w:lsdException w:name="Colorful Grid Accent 5" w:uiPriority="277"/>
-    <w:lsdException w:name="Light Shading Accent 6" w:uiPriority="150"/>
-    <w:lsdException w:name="Light List Accent 6" w:uiPriority="151"/>
-    <w:lsdException w:name="Light Grid Accent 6" w:uiPriority="152"/>
-    <w:lsdException w:name="Medium Shading 1 Accent 6" w:uiPriority="153"/>
-    <w:lsdException w:name="Medium Shading 2 Accent 6" w:uiPriority="256"/>
-    <w:lsdException w:name="Medium List 1 Accent 6" w:uiPriority="257"/>
-    <w:lsdException w:name="Medium List 2 Accent 6" w:uiPriority="258"/>
-    <w:lsdException w:name="Medium Grid 1 Accent 6" w:uiPriority="259"/>
-    <w:lsdException w:name="Medium Grid 2 Accent 6" w:uiPriority="260"/>
-    <w:lsdException w:name="Medium Grid 3 Accent 6" w:uiPriority="261"/>
-    <w:lsdException w:name="Dark List Accent 6" w:uiPriority="274"/>
-    <w:lsdException w:name="Colorful Shading Accent 6" w:uiPriority="275"/>
-    <w:lsdException w:name="Colorful List Accent 6" w:uiPriority="276"/>
-    <w:lsdException w:name="Colorful Grid Accent 6" w:uiPriority="277"/>
-    <w:lsdException w:name="Subtle Emphasis" w:uiPriority="37" w:qFormat="1"/>
-    <w:lsdException w:name="Intense Emphasis" w:uiPriority="51" w:qFormat="1"/>
-    <w:lsdException w:name="Subtle Reference" w:uiPriority="73" w:qFormat="1"/>
-    <w:lsdException w:name="Intense Reference" w:uiPriority="80" w:qFormat="1"/>
-    <w:lsdException w:name="Book Title" w:uiPriority="81" w:qFormat="1"/>
-    <w:lsdException w:name="Bibliography" w:semiHidden="1" w:uiPriority="85" w:unhideWhenUsed="1"/>
-    <w:lsdException w:name="TOC Heading" w:semiHidden="1" w:uiPriority="87" w:unhideWhenUsed="1" w:qFormat="1"/>
-    <w:lsdException w:name="Plain Table 1" w:uiPriority="101"/>
-    <w:lsdException w:name="Plain Table 2" w:uiPriority="102"/>
-    <w:lsdException w:name="Plain Table 3" w:uiPriority="103"/>
-    <w:lsdException w:name="Plain Table 4" w:uiPriority="104"/>
-    <w:lsdException w:name="Plain Table 5" w:uiPriority="105"/>
-    <w:lsdException w:name="Grid Table Light" w:uiPriority="100"/>
-    <w:lsdException w:name="Grid Table 1 Light" w:uiPriority="112"/>
-    <w:lsdException w:name="Grid Table 2" w:uiPriority="113"/>
-    <w:lsdException w:name="Grid Table 3" w:uiPriority="114"/>
-    <w:lsdException w:name="Grid Table 4" w:uiPriority="115"/>
-    <w:lsdException w:name="Grid Table 5 Dark" w:uiPriority="128"/>
-    <w:lsdException w:name="Grid Table 6 Colorful" w:uiPriority="129"/>
-    <w:lsdException w:name="Grid Table 7 Colorful" w:uiPriority="130"/>
-    <w:lsdException w:name="Grid Table 1 Light Accent 1" w:uiPriority="112"/>
-    <w:lsdException w:name="Grid Table 2 Accent 1" w:uiPriority="113"/>
-    <w:lsdException w:name="Grid Table 3 Accent 1" w:uiPriority="114"/>
-    <w:lsdException w:name="Grid Table 4 Accent 1" w:uiPriority="115"/>
-    <w:lsdException w:name="Grid Table 5 Dark Accent 1" w:uiPriority="128"/>
-    <w:lsdException w:name="Grid Table 6 Colorful Accent 1" w:uiPriority="129"/>
-    <w:lsdException w:name="Grid Table 7 Colorful Accent 1" w:uiPriority="130"/>
-    <w:lsdException w:name="Grid Table 1 Light Accent 2" w:uiPriority="112"/>
-    <w:lsdException w:name="Grid Table 2 Accent 2" w:uiPriority="113"/>
-    <w:lsdException w:name="Grid Table 3 Accent 2" w:uiPriority="114"/>
-    <w:lsdException w:name="Grid Table 4 Accent 2" w:uiPriority="115"/>
-    <w:lsdException w:name="Grid Table 5 Dark Accent 2" w:uiPriority="128"/>
-    <w:lsdException w:name="Grid Table 6 Colorful Accent 2" w:uiPriority="129"/>
-    <w:lsdException w:name="Grid Table 7 Colorful Accent 2" w:uiPriority="130"/>
-    <w:lsdException w:name="Grid Table 1 Light Accent 3" w:uiPriority="112"/>
-    <w:lsdException w:name="Grid Table 2 Accent 3" w:uiPriority="113"/>
-    <w:lsdException w:name="Grid Table 3 Accent 3" w:uiPriority="114"/>
-    <w:lsdException w:name="Grid Table 4 Accent 3" w:uiPriority="115"/>
-    <w:lsdException w:name="Grid Table 5 Dark Accent 3" w:uiPriority="128"/>
-    <w:lsdException w:name="Grid Table 6 Colorful Accent 3" w:uiPriority="129"/>
-    <w:lsdException w:name="Grid Table 7 Colorful Accent 3" w:uiPriority="130"/>
-    <w:lsdException w:name="Grid Table 1 Light Accent 4" w:uiPriority="112"/>
-    <w:lsdException w:name="Grid Table 2 Accent 4" w:uiPriority="113"/>
-    <w:lsdException w:name="Grid Table 3 Accent 4" w:uiPriority="114"/>
-    <w:lsdException w:name="Grid Table 4 Accent 4" w:uiPriority="115"/>
-    <w:lsdException w:name="Grid Table 5 Dark Accent 4" w:uiPriority="128"/>
-    <w:lsdException w:name="Grid Table 6 Colorful Accent 4" w:uiPriority="129"/>
-    <w:lsdException w:name="Grid Table 7 Colorful Accent 4" w:uiPriority="130"/>
-    <w:lsdException w:name="Grid Table 1 Light Accent 5" w:uiPriority="112"/>
-    <w:lsdException w:name="Grid Table 2 Accent 5" w:uiPriority="113"/>
-    <w:lsdException w:name="Grid Table 3 Accent 5" w:uiPriority="114"/>
-    <w:lsdException w:name="Grid Table 4 Accent 5" w:uiPriority="115"/>
-    <w:lsdException w:name="Grid Table 5 Dark Accent 5" w:uiPriority="128"/>
-    <w:lsdException w:name="Grid Table 6 Colorful Accent 5" w:uiPriority="129"/>
-    <w:lsdException w:name="Grid Table 7 Colorful Accent 5" w:uiPriority="130"/>
-    <w:lsdException w:name="Grid Table 1 Light Accent 6" w:uiPriority="112"/>
-    <w:lsdException w:name="Grid Table 2 Accent 6" w:uiPriority="113"/>
-    <w:lsdException w:name="Grid Table 3 Accent 6" w:uiPriority="114"/>
-    <w:lsdException w:name="Grid Table 4 Accent 6" w:uiPriority="115"/>
-    <w:lsdException w:name="Grid Table 5 Dark Accent 6" w:uiPriority="128"/>
-    <w:lsdException w:name="Grid Table 6 Colorful Accent 6" w:uiPriority="129"/>
-    <w:lsdException w:name="Grid Table 7 Colorful Accent 6" w:uiPriority="130"/>
-    <w:lsdException w:name="List Table 1 Light" w:uiPriority="112"/>
-    <w:lsdException w:name="List Table 2" w:uiPriority="113"/>
-    <w:lsdException w:name="List Table 3" w:uiPriority="114"/>
-    <w:lsdException w:name="List Table 4" w:uiPriority="115"/>
-    <w:lsdException w:name="List Table 5 Dark" w:uiPriority="128"/>
-    <w:lsdException w:name="List Table 6 Colorful" w:uiPriority="129"/>
-    <w:lsdException w:name="List Table 7 Colorful" w:uiPriority="130"/>
-    <w:lsdException w:name="List Table 1 Light Accent 1" w:uiPriority="112"/>
-    <w:lsdException w:name="List Table 2 Accent 1" w:uiPriority="113"/>
-    <w:lsdException w:name="List Table 3 Accent 1" w:uiPriority="114"/>
-    <w:lsdException w:name="List Table 4 Accent 1" w:uiPriority="115"/>
-    <w:lsdException w:name="List Table 5 Dark Accent 1" w:uiPriority="128"/>
-    <w:lsdException w:name="List Table 6 Colorful Accent 1" w:uiPriority="129"/>
-    <w:lsdException w:name="List Table 7 Colorful Accent 1" w:uiPriority="130"/>
-    <w:lsdException w:name="List Table 1 Light Accent 2" w:uiPriority="112"/>
-    <w:lsdException w:name="List Table 2 Accent 2" w:uiPriority="113"/>
-    <w:lsdException w:name="List Table 3 Accent 2" w:uiPriority="114"/>
-    <w:lsdException w:name="List Table 4 Accent 2" w:uiPriority="115"/>
-    <w:lsdException w:name="List Table 5 Dark Accent 2" w:uiPriority="128"/>
-    <w:lsdException w:name="List Table 6 Colorful Accent 2" w:uiPriority="129"/>
-    <w:lsdException w:name="List Table 7 Colorful Accent 2" w:uiPriority="130"/>
-    <w:lsdException w:name="List Table 1 Light Accent 3" w:uiPriority="112"/>
-    <w:lsdException w:name="List Table 2 Accent 3" w:uiPriority="113"/>
-    <w:lsdException w:name="List Table 3 Accent 3" w:uiPriority="114"/>
-    <w:lsdException w:name="List Table 4 Accent 3" w:uiPriority="115"/>
-    <w:lsdException w:name="List Table 5 Dark Accent 3" w:uiPriority="128"/>
-    <w:lsdException w:name="List Table 6 Colorful Accent 3" w:uiPriority="129"/>
-    <w:lsdException w:name="List Table 7 Colorful Accent 3" w:uiPriority="130"/>
-    <w:lsdException w:name="List Table 1 Light Accent 4" w:uiPriority="112"/>
-    <w:lsdException w:name="List Table 2 Accent 4" w:uiPriority="113"/>
-    <w:lsdException w:name="List Table 3 Accent 4" w:uiPriority="114"/>
-    <w:lsdException w:name="List Table 4 Accent 4" w:uiPriority="115"/>
-    <w:lsdException w:name="List Table 5 Dark Accent 4" w:uiPriority="128"/>
-    <w:lsdException w:name="List Table 6 Colorful Accent 4" w:uiPriority="129"/>
-    <w:lsdException w:name="List Table 7 Colorful Accent 4" w:uiPriority="130"/>
-    <w:lsdException w:name="List Table 1 Light Accent 5" w:uiPriority="112"/>
-    <w:lsdException w:name="List Table 2 Accent 5" w:uiPriority="113"/>
-    <w:lsdException w:name="List Table 3 Accent 5" w:uiPriority="114"/>
-    <w:lsdException w:name="List Table 4 Accent 5" w:uiPriority="115"/>
-    <w:lsdException w:name="List Table 5 Dark Accent 5" w:uiPriority="128"/>
-    <w:lsdException w:name="List Table 6 Colorful Accent 5" w:uiPriority="129"/>
-    <w:lsdException w:name="List Table 7 Colorful Accent 5" w:uiPriority="130"/>
-    <w:lsdException w:name="List Table 1 Light Accent 6" w:uiPriority="112"/>
-    <w:lsdException w:name="List Table 2 Accent 6" w:uiPriority="113"/>
-    <w:lsdException w:name="List Table 3 Accent 6" w:uiPriority="114"/>
-    <w:lsdException w:name="List Table 4 Accent 6" w:uiPriority="115"/>
-    <w:lsdException w:name="List Table 5 Dark Accent 6" w:uiPriority="128"/>
-    <w:lsdException w:name="List Table 6 Colorful Accent 6" w:uiPriority="129"/>
-    <w:lsdException w:name="List Table 7 Colorful Accent 6" w:uiPriority="130"/>
+    <w:lsdException w:name="List Paragraph" w:uiPriority="130" w:qFormat="1"/>
+    <w:lsdException w:name="Quote" w:uiPriority="101" w:qFormat="1"/>
+    <w:lsdException w:name="Intense Quote" w:uiPriority="114" w:qFormat="1"/>
+    <w:lsdException w:name="Medium List 2 Accent 1" w:uiPriority="600"/>
+    <w:lsdException w:name="Medium Grid 1 Accent 1" w:uiPriority="601"/>
+    <w:lsdException w:name="Medium Grid 2 Accent 1" w:uiPriority="608"/>
+    <w:lsdException w:name="Medium Grid 3 Accent 1" w:uiPriority="609"/>
+    <w:lsdException w:name="Dark List Accent 1" w:uiPriority="628"/>
+    <w:lsdException w:name="Colorful Shading Accent 1" w:uiPriority="629"/>
+    <w:lsdException w:name="Colorful List Accent 1" w:uiPriority="630"/>
+    <w:lsdException w:name="Colorful Grid Accent 1" w:uiPriority="631"/>
+    <w:lsdException w:name="Light Shading Accent 2" w:uiPriority="336"/>
+    <w:lsdException w:name="Light List Accent 2" w:uiPriority="337"/>
+    <w:lsdException w:name="Light Grid Accent 2" w:uiPriority="338"/>
+    <w:lsdException w:name="Medium Shading 1 Accent 2" w:uiPriority="339"/>
+    <w:lsdException w:name="Medium Shading 2 Accent 2" w:uiPriority="598"/>
+    <w:lsdException w:name="Medium List 1 Accent 2" w:uiPriority="599"/>
+    <w:lsdException w:name="Medium List 2 Accent 2" w:uiPriority="600"/>
+    <w:lsdException w:name="Medium Grid 1 Accent 2" w:uiPriority="601"/>
+    <w:lsdException w:name="Medium Grid 2 Accent 2" w:uiPriority="608"/>
+    <w:lsdException w:name="Medium Grid 3 Accent 2" w:uiPriority="609"/>
+    <w:lsdException w:name="Dark List Accent 2" w:uiPriority="628"/>
+    <w:lsdException w:name="Colorful Shading Accent 2" w:uiPriority="629"/>
+    <w:lsdException w:name="Colorful List Accent 2" w:uiPriority="630"/>
+    <w:lsdException w:name="Colorful Grid Accent 2" w:uiPriority="631"/>
+    <w:lsdException w:name="Light Shading Accent 3" w:uiPriority="336"/>
+    <w:lsdException w:name="Light List Accent 3" w:uiPriority="337"/>
+    <w:lsdException w:name="Light Grid Accent 3" w:uiPriority="338"/>
+    <w:lsdException w:name="Medium Shading 1 Accent 3" w:uiPriority="339"/>
+    <w:lsdException w:name="Medium Shading 2 Accent 3" w:uiPriority="598"/>
+    <w:lsdException w:name="Medium List 1 Accent 3" w:uiPriority="599"/>
+    <w:lsdException w:name="Medium List 2 Accent 3" w:uiPriority="600"/>
+    <w:lsdException w:name="Medium Grid 1 Accent 3" w:uiPriority="601"/>
+    <w:lsdException w:name="Medium Grid 2 Accent 3" w:uiPriority="608"/>
+    <w:lsdException w:name="Medium Grid 3 Accent 3" w:uiPriority="609"/>
+    <w:lsdException w:name="Dark List Accent 3" w:uiPriority="628"/>
+    <w:lsdException w:name="Colorful Shading Accent 3" w:uiPriority="629"/>
+    <w:lsdException w:name="Colorful List Accent 3" w:uiPriority="630"/>
+    <w:lsdException w:name="Colorful Grid Accent 3" w:uiPriority="631"/>
+    <w:lsdException w:name="Light Shading Accent 4" w:uiPriority="336"/>
+    <w:lsdException w:name="Light List Accent 4" w:uiPriority="337"/>
+    <w:lsdException w:name="Light Grid Accent 4" w:uiPriority="338"/>
+    <w:lsdException w:name="Medium Shading 1 Accent 4" w:uiPriority="339"/>
+    <w:lsdException w:name="Medium Shading 2 Accent 4" w:uiPriority="598"/>
+    <w:lsdException w:name="Medium List 1 Accent 4" w:uiPriority="599"/>
+    <w:lsdException w:name="Medium List 2 Accent 4" w:uiPriority="600"/>
+    <w:lsdException w:name="Medium Grid 1 Accent 4" w:uiPriority="601"/>
+    <w:lsdException w:name="Medium Grid 2 Accent 4" w:uiPriority="608"/>
+    <w:lsdException w:name="Medium Grid 3 Accent 4" w:uiPriority="609"/>
+    <w:lsdException w:name="Dark List Accent 4" w:uiPriority="628"/>
+    <w:lsdException w:name="Colorful Shading Accent 4" w:uiPriority="629"/>
+    <w:lsdException w:name="Colorful List Accent 4" w:uiPriority="630"/>
+    <w:lsdException w:name="Colorful Grid Accent 4" w:uiPriority="631"/>
+    <w:lsdException w:name="Light Shading Accent 5" w:uiPriority="336"/>
+    <w:lsdException w:name="Light List Accent 5" w:uiPriority="337"/>
+    <w:lsdException w:name="Light Grid Accent 5" w:uiPriority="338"/>
+    <w:lsdException w:name="Medium Shading 1 Accent 5" w:uiPriority="339"/>
+    <w:lsdException w:name="Medium Shading 2 Accent 5" w:uiPriority="598"/>
+    <w:lsdException w:name="Medium List 1 Accent 5" w:uiPriority="599"/>
+    <w:lsdException w:name="Medium List 2 Accent 5" w:uiPriority="600"/>
+    <w:lsdException w:name="Medium Grid 1 Accent 5" w:uiPriority="601"/>
+    <w:lsdException w:name="Medium Grid 2 Accent 5" w:uiPriority="608"/>
+    <w:lsdException w:name="Medium Grid 3 Accent 5" w:uiPriority="609"/>
+    <w:lsdException w:name="Dark List Accent 5" w:uiPriority="628"/>
+    <w:lsdException w:name="Colorful Shading Accent 5" w:uiPriority="629"/>
+    <w:lsdException w:name="Colorful List Accent 5" w:uiPriority="630"/>
+    <w:lsdException w:name="Colorful Grid Accent 5" w:uiPriority="631"/>
+    <w:lsdException w:name="Light Shading Accent 6" w:uiPriority="336"/>
+    <w:lsdException w:name="Light List Accent 6" w:uiPriority="337"/>
+    <w:lsdException w:name="Light Grid Accent 6" w:uiPriority="338"/>
+    <w:lsdException w:name="Medium Shading 1 Accent 6" w:uiPriority="339"/>
+    <w:lsdException w:name="Medium Shading 2 Accent 6" w:uiPriority="598"/>
+    <w:lsdException w:name="Medium List 1 Accent 6" w:uiPriority="599"/>
+    <w:lsdException w:name="Medium List 2 Accent 6" w:uiPriority="600"/>
+    <w:lsdException w:name="Medium Grid 1 Accent 6" w:uiPriority="601"/>
+    <w:lsdException w:name="Medium Grid 2 Accent 6" w:uiPriority="608"/>
+    <w:lsdException w:name="Medium Grid 3 Accent 6" w:uiPriority="609"/>
+    <w:lsdException w:name="Dark List Accent 6" w:uiPriority="628"/>
+    <w:lsdException w:name="Colorful Shading Accent 6" w:uiPriority="629"/>
+    <w:lsdException w:name="Colorful List Accent 6" w:uiPriority="630"/>
+    <w:lsdException w:name="Colorful Grid Accent 6" w:uiPriority="631"/>
+    <w:lsdException w:name="Subtle Emphasis" w:uiPriority="55" w:qFormat="1"/>
+    <w:lsdException w:name="Intense Emphasis" w:uiPriority="81" w:qFormat="1"/>
+    <w:lsdException w:name="Subtle Reference" w:uiPriority="115" w:qFormat="1"/>
+    <w:lsdException w:name="Intense Reference" w:uiPriority="128" w:qFormat="1"/>
+    <w:lsdException w:name="Book Title" w:uiPriority="129" w:qFormat="1"/>
+    <w:lsdException w:name="Bibliography" w:semiHidden="1" w:uiPriority="133" w:unhideWhenUsed="1"/>
+    <w:lsdException w:name="TOC Heading" w:semiHidden="1" w:uiPriority="135" w:unhideWhenUsed="1" w:qFormat="1"/>
+    <w:lsdException w:name="Plain Table 1" w:uiPriority="257"/>
+    <w:lsdException w:name="Plain Table 2" w:uiPriority="258"/>
+    <w:lsdException w:name="Plain Table 3" w:uiPriority="259"/>
+    <w:lsdException w:name="Plain Table 4" w:uiPriority="260"/>
+    <w:lsdException w:name="Plain Table 5" w:uiPriority="261"/>
+    <w:lsdException w:name="Grid Table Light" w:uiPriority="256"/>
+    <w:lsdException w:name="Grid Table 1 Light" w:uiPriority="274"/>
+    <w:lsdException w:name="Grid Table 2" w:uiPriority="275"/>
+    <w:lsdException w:name="Grid Table 3" w:uiPriority="276"/>
+    <w:lsdException w:name="Grid Table 4" w:uiPriority="277"/>
+    <w:lsdException w:name="Grid Table 5 Dark" w:uiPriority="296"/>
+    <w:lsdException w:name="Grid Table 6 Colorful" w:uiPriority="297"/>
+    <w:lsdException w:name="Grid Table 7 Colorful" w:uiPriority="304"/>
+    <w:lsdException w:name="Grid Table 1 Light Accent 1" w:uiPriority="274"/>
+    <w:lsdException w:name="Grid Table 2 Accent 1" w:uiPriority="275"/>
+    <w:lsdException w:name="Grid Table 3 Accent 1" w:uiPriority="276"/>
+    <w:lsdException w:name="Grid Table 4 Accent 1" w:uiPriority="277"/>
+    <w:lsdException w:name="Grid Table 5 Dark Accent 1" w:uiPriority="296"/>
+    <w:lsdException w:name="Grid Table 6 Colorful Accent 1" w:uiPriority="297"/>
+    <w:lsdException w:name="Grid Table 7 Colorful Accent 1" w:uiPriority="304"/>
+    <w:lsdException w:name="Grid Table 1 Light Accent 2" w:uiPriority="274"/>
+    <w:lsdException w:name="Grid Table 2 Accent 2" w:uiPriority="275"/>
+    <w:lsdException w:name="Grid Table 3 Accent 2" w:uiPriority="276"/>
+    <w:lsdException w:name="Grid Table 4 Accent 2" w:uiPriority="277"/>
+    <w:lsdException w:name="Grid Table 5 Dark Accent 2" w:uiPriority="296"/>
+    <w:lsdException w:name="Grid Table 6 Colorful Accent 2" w:uiPriority="297"/>
+    <w:lsdException w:name="Grid Table 7 Colorful Accent 2" w:uiPriority="304"/>
+    <w:lsdException w:name="Grid Table 1 Light Accent 3" w:uiPriority="274"/>
+    <w:lsdException w:name="Grid Table 2 Accent 3" w:uiPriority="275"/>
+    <w:lsdException w:name="Grid Table 3 Accent 3" w:uiPriority="276"/>
+    <w:lsdException w:name="Grid Table 4 Accent 3" w:uiPriority="277"/>
+    <w:lsdException w:name="Grid Table 5 Dark Accent 3" w:uiPriority="296"/>
+    <w:lsdException w:name="Grid Table 6 Colorful Accent 3" w:uiPriority="297"/>
+    <w:lsdException w:name="Grid Table 7 Colorful Accent 3" w:uiPriority="304"/>
+    <w:lsdException w:name="Grid Table 1 Light Accent 4" w:uiPriority="274"/>
+    <w:lsdException w:name="Grid Table 2 Accent 4" w:uiPriority="275"/>
+    <w:lsdException w:name="Grid Table 3 Accent 4" w:uiPriority="276"/>
+    <w:lsdException w:name="Grid Table 4 Accent 4" w:uiPriority="277"/>
+    <w:lsdException w:name="Grid Table 5 Dark Accent 4" w:uiPriority="296"/>
+    <w:lsdException w:name="Grid Table 6 Colorful Accent 4" w:uiPriority="297"/>
+    <w:lsdException w:name="Grid Table 7 Colorful Accent 4" w:uiPriority="304"/>
+    <w:lsdException w:name="Grid Table 1 Light Accent 5" w:uiPriority="274"/>
+    <w:lsdException w:name="Grid Table 2 Accent 5" w:uiPriority="275"/>
+    <w:lsdException w:name="Grid Table 3 Accent 5" w:uiPriority="276"/>
+    <w:lsdException w:name="Grid Table 4 Accent 5" w:uiPriority="277"/>
+    <w:lsdException w:name="Grid Table 5 Dark Accent 5" w:uiPriority="296"/>
+    <w:lsdException w:name="Grid Table 6 Colorful Accent 5" w:uiPriority="297"/>
+    <w:lsdException w:name="Grid Table 7 Colorful Accent 5" w:uiPriority="304"/>
+    <w:lsdException w:name="Grid Table 1 Light Accent 6" w:uiPriority="274"/>
+    <w:lsdException w:name="Grid Table 2 Accent 6" w:uiPriority="275"/>
+    <w:lsdException w:name="Grid Table 3 Accent 6" w:uiPriority="276"/>
+    <w:lsdException w:name="Grid Table 4 Accent 6" w:uiPriority="277"/>
+    <w:lsdException w:name="Grid Table 5 Dark Accent 6" w:uiPriority="296"/>
+    <w:lsdException w:name="Grid Table 6 Colorful Accent 6" w:uiPriority="297"/>
+    <w:lsdException w:name="Grid Table 7 Colorful Accent 6" w:uiPriority="304"/>
+    <w:lsdException w:name="List Table 1 Light" w:uiPriority="274"/>
+    <w:lsdException w:name="List Table 2" w:uiPriority="275"/>
+    <w:lsdException w:name="List Table 3" w:uiPriority="276"/>
+    <w:lsdException w:name="List Table 4" w:uiPriority="277"/>
+    <w:lsdException w:name="List Table 5 Dark" w:uiPriority="296"/>
+    <w:lsdException w:name="List Table 6 Colorful" w:uiPriority="297"/>
+    <w:lsdException w:name="List Table 7 Colorful" w:uiPriority="304"/>
+    <w:lsdException w:name="List Table 1 Light Accent 1" w:uiPriority="274"/>
+    <w:lsdException w:name="List Table 2 Accent 1" w:uiPriority="275"/>
+    <w:lsdException w:name="List Table 3 Accent 1" w:uiPriority="276"/>
+    <w:lsdException w:name="List Table 4 Accent 1" w:uiPriority="277"/>
+    <w:lsdException w:name="List Table 5 Dark Accent 1" w:uiPriority="296"/>
+    <w:lsdException w:name="List Table 6 Colorful Accent 1" w:uiPriority="297"/>
+    <w:lsdException w:name="List Table 7 Colorful Accent 1" w:uiPriority="304"/>
+    <w:lsdException w:name="List Table 1 Light Accent 2" w:uiPriority="274"/>
+    <w:lsdException w:name="List Table 2 Accent 2" w:uiPriority="275"/>
+    <w:lsdException w:name="List Table 3 Accent 2" w:uiPriority="276"/>
+    <w:lsdException w:name="List Table 4 Accent 2" w:uiPriority="277"/>
+    <w:lsdException w:name="List Table 5 Dark Accent 2" w:uiPriority="296"/>
+    <w:lsdException w:name="List Table 6 Colorful Accent 2" w:uiPriority="297"/>
+    <w:lsdException w:name="List Table 7 Colorful Accent 2" w:uiPriority="304"/>
+    <w:lsdException w:name="List Table 1 Light Accent 3" w:uiPriority="274"/>
+    <w:lsdException w:name="List Table 2 Accent 3" w:uiPriority="275"/>
+    <w:lsdException w:name="List Table 3 Accent 3" w:uiPriority="276"/>
+    <w:lsdException w:name="List Table 4 Accent 3" w:uiPriority="277"/>
+    <w:lsdException w:name="List Table 5 Dark Accent 3" w:uiPriority="296"/>
+    <w:lsdException w:name="List Table 6 Colorful Accent 3" w:uiPriority="297"/>
+    <w:lsdException w:name="List Table 7 Colorful Accent 3" w:uiPriority="304"/>
+    <w:lsdException w:name="List Table 1 Light Accent 4" w:uiPriority="274"/>
+    <w:lsdException w:name="List Table 2 Accent 4" w:uiPriority="275"/>
+    <w:lsdException w:name="List Table 3 Accent 4" w:uiPriority="276"/>
+    <w:lsdException w:name="List Table 4 Accent 4" w:uiPriority="277"/>
+    <w:lsdException w:name="List Table 5 Dark Accent 4" w:uiPriority="296"/>
+    <w:lsdException w:name="List Table 6 Colorful Accent 4" w:uiPriority="297"/>
+    <w:lsdException w:name="List Table 7 Colorful Accent 4" w:uiPriority="304"/>
+    <w:lsdException w:name="List Table 1 Light Accent 5" w:uiPriority="274"/>
+    <w:lsdException w:name="List Table 2 Accent 5" w:uiPriority="275"/>
+    <w:lsdException w:name="List Table 3 Accent 5" w:uiPriority="276"/>
+    <w:lsdException w:name="List Table 4 Accent 5" w:uiPriority="277"/>
+    <w:lsdException w:name="List Table 5 Dark Accent 5" w:uiPriority="296"/>
+    <w:lsdException w:name="List Table 6 Colorful Accent 5" w:uiPriority="297"/>
+    <w:lsdException w:name="List Table 7 Colorful Accent 5" w:uiPriority="304"/>
+    <w:lsdException w:name="List Table 1 Light Accent 6" w:uiPriority="274"/>
+    <w:lsdException w:name="List Table 2 Accent 6" w:uiPriority="275"/>
+    <w:lsdException w:name="List Table 3 Accent 6" w:uiPriority="276"/>
+    <w:lsdException w:name="List Table 4 Accent 6" w:uiPriority="277"/>
+    <w:lsdException w:name="List Table 5 Dark Accent 6" w:uiPriority="296"/>
+    <w:lsdException w:name="List Table 6 Colorful Accent 6" w:uiPriority="297"/>
+    <w:lsdException w:name="List Table 7 Colorful Accent 6" w:uiPriority="304"/>
   </w:latentStyles>
   <w:style w:type="paragraph" w:default="1" w:styleId="a2">
     <w:name w:val="Normal"/>

</xml_diff>